<commit_message>
Polygon Bug found and fixed
There was a bug with adding polygon sections with inhomogenous sections.
The section was not getting the appropriate data and was updated and
fixed.
</commit_message>
<xml_diff>
--- a/UserGuide.docx
+++ b/UserGuide.docx
@@ -238,10 +238,10 @@
           <w:noProof/>
         </w:rPr>
         <w:drawing>
-          <wp:inline distT="0" distB="0" distL="0" distR="0" wp14:anchorId="0ECF31EE" wp14:editId="0BA9EC43">
-            <wp:extent cx="6791861" cy="3979334"/>
-            <wp:effectExtent l="0" t="0" r="0" b="2540"/>
-            <wp:docPr id="16" name="Picture 16"/>
+          <wp:inline distT="0" distB="0" distL="0" distR="0" wp14:anchorId="5359E4A0" wp14:editId="3AA4A0EC">
+            <wp:extent cx="6858000" cy="5320665"/>
+            <wp:effectExtent l="0" t="0" r="0" b="0"/>
+            <wp:docPr id="2" name="Picture 2" descr="C:\Users\ra029440\AppData\Local\Temp\SNAGHTML28081b.PNG"/>
             <wp:cNvGraphicFramePr>
               <a:graphicFrameLocks xmlns:a="http://schemas.openxmlformats.org/drawingml/2006/main" noChangeAspect="1"/>
             </wp:cNvGraphicFramePr>
@@ -249,23 +249,36 @@
               <a:graphicData uri="http://schemas.openxmlformats.org/drawingml/2006/picture">
                 <pic:pic xmlns:pic="http://schemas.openxmlformats.org/drawingml/2006/picture">
                   <pic:nvPicPr>
-                    <pic:cNvPr id="0" name=""/>
-                    <pic:cNvPicPr/>
+                    <pic:cNvPr id="0" name="Picture 1" descr="C:\Users\ra029440\AppData\Local\Temp\SNAGHTML28081b.PNG"/>
+                    <pic:cNvPicPr>
+                      <a:picLocks noChangeAspect="1" noChangeArrowheads="1"/>
+                    </pic:cNvPicPr>
                   </pic:nvPicPr>
                   <pic:blipFill>
-                    <a:blip r:embed="rId6"/>
+                    <a:blip r:embed="rId6">
+                      <a:extLst>
+                        <a:ext uri="{28A0092B-C50C-407E-A947-70E740481C1C}">
+                          <a14:useLocalDpi xmlns:a14="http://schemas.microsoft.com/office/drawing/2010/main" val="0"/>
+                        </a:ext>
+                      </a:extLst>
+                    </a:blip>
+                    <a:srcRect/>
                     <a:stretch>
                       <a:fillRect/>
                     </a:stretch>
                   </pic:blipFill>
-                  <pic:spPr>
+                  <pic:spPr bwMode="auto">
                     <a:xfrm>
                       <a:off x="0" y="0"/>
-                      <a:ext cx="6791861" cy="3979334"/>
+                      <a:ext cx="6858000" cy="5320665"/>
                     </a:xfrm>
                     <a:prstGeom prst="rect">
                       <a:avLst/>
                     </a:prstGeom>
+                    <a:noFill/>
+                    <a:ln>
+                      <a:noFill/>
+                    </a:ln>
                   </pic:spPr>
                 </pic:pic>
               </a:graphicData>
@@ -317,9 +330,9 @@
         </w:rPr>
         <w:drawing>
           <wp:inline distT="0" distB="0" distL="0" distR="0">
-            <wp:extent cx="6858000" cy="5367822"/>
-            <wp:effectExtent l="0" t="0" r="0" b="4445"/>
-            <wp:docPr id="10" name="Picture 10" descr="C:\Users\ra029440\AppData\Local\Temp\SNAGHTML679dfd5.PNG"/>
+            <wp:extent cx="6858000" cy="5320985"/>
+            <wp:effectExtent l="0" t="0" r="0" b="0"/>
+            <wp:docPr id="3" name="Picture 3" descr="C:\Users\ra029440\AppData\Local\Temp\SNAGHTML3a79a2.PNG"/>
             <wp:cNvGraphicFramePr>
               <a:graphicFrameLocks xmlns:a="http://schemas.openxmlformats.org/drawingml/2006/main" noChangeAspect="1"/>
             </wp:cNvGraphicFramePr>
@@ -327,7 +340,7 @@
               <a:graphicData uri="http://schemas.openxmlformats.org/drawingml/2006/picture">
                 <pic:pic xmlns:pic="http://schemas.openxmlformats.org/drawingml/2006/picture">
                   <pic:nvPicPr>
-                    <pic:cNvPr id="0" name="Picture 1" descr="C:\Users\ra029440\AppData\Local\Temp\SNAGHTML679dfd5.PNG"/>
+                    <pic:cNvPr id="0" name="Picture 1" descr="C:\Users\ra029440\AppData\Local\Temp\SNAGHTML3a79a2.PNG"/>
                     <pic:cNvPicPr>
                       <a:picLocks noChangeAspect="1" noChangeArrowheads="1"/>
                     </pic:cNvPicPr>
@@ -348,7 +361,7 @@
                   <pic:spPr bwMode="auto">
                     <a:xfrm>
                       <a:off x="0" y="0"/>
-                      <a:ext cx="6858000" cy="5367822"/>
+                      <a:ext cx="6858000" cy="5320985"/>
                     </a:xfrm>
                     <a:prstGeom prst="rect">
                       <a:avLst/>
@@ -613,27 +626,18 @@
         <w:t>Add or edit section information (double click a section to bring up its info)</w:t>
       </w:r>
       <w:r>
-        <w:t>. There are three kinds of shapes which you can add.</w:t>
-      </w:r>
-      <w:r>
-        <w:t xml:space="preserve"> </w:t>
-      </w:r>
-      <w:r>
-        <w:rPr>
-          <w:color w:val="C00000"/>
-        </w:rPr>
-        <w:t xml:space="preserve">As of version </w:t>
-      </w:r>
-      <w:r>
-        <w:rPr>
-          <w:color w:val="C00000"/>
-        </w:rPr>
+        <w:t>. There are three kinds of shapes which you can a</w:t>
+      </w:r>
+      <w:r>
+        <w:t>dd.</w:t>
+      </w:r>
+      <w:r>
+        <w:t xml:space="preserve"> As of version </w:t>
+      </w:r>
+      <w:r>
         <w:t>0.</w:t>
       </w:r>
       <w:r>
-        <w:rPr>
-          <w:color w:val="C00000"/>
-        </w:rPr>
         <w:t>0.1, inhomogeneous sections can now be analyzed. A modulus must now be included after the Section Id.</w:t>
       </w:r>
     </w:p>
@@ -666,7 +670,18 @@
         <w:ind w:left="672"/>
       </w:pPr>
       <w:r>
-        <w:t>The list table shows Shape, Id, X, Y, Dim1, Dim2, Orient, and alpha.</w:t>
+        <w:t>The list table shows Shape, Id</w:t>
+      </w:r>
+      <w:r>
+        <w:t xml:space="preserve">, </w:t>
+      </w:r>
+      <w:proofErr w:type="gramStart"/>
+      <w:r>
+        <w:t>E</w:t>
+      </w:r>
+      <w:proofErr w:type="gramEnd"/>
+      <w:r>
+        <w:t>, X, Y, Dim1, Dim2, Orient, and alpha.</w:t>
       </w:r>
     </w:p>
     <w:p>
@@ -675,7 +690,13 @@
         <w:ind w:left="672"/>
       </w:pPr>
       <w:r>
-        <w:t>For a rectangle the Shape, Id, X, Y, Dim1, Dim2 and Orient must be included in the section input. The X and Y are the coordinates of the bottom left corner relative to the origin. Dim1 represents the base and Dim2 represents the height. The orientation is the angle</w:t>
+        <w:t>For a rectangle the Shape, Id,</w:t>
+      </w:r>
+      <w:r>
+        <w:t xml:space="preserve"> E,</w:t>
+      </w:r>
+      <w:r>
+        <w:t xml:space="preserve"> X, Y, Dim1, Dim2 and Orient must be included in the section input. The X and Y are the coordinates of the bottom left corner relative to the origin. Dim1 represents the base and Dim2 represents the height. The orientation is the angle</w:t>
       </w:r>
       <w:r>
         <w:t xml:space="preserve"> in degrees</w:t>
@@ -694,11 +715,23 @@
       </w:r>
       <w:proofErr w:type="gramStart"/>
       <w:r>
-        <w:t>,R1,0</w:t>
+        <w:t>,R1</w:t>
       </w:r>
       <w:proofErr w:type="gramEnd"/>
       <w:r>
-        <w:t>, 0, 2, 2, 30</w:t>
+        <w:t>,</w:t>
+      </w:r>
+      <w:r>
+        <w:t xml:space="preserve"> </w:t>
+      </w:r>
+      <w:r>
+        <w:t>5000</w:t>
+      </w:r>
+      <w:r>
+        <w:t xml:space="preserve">, </w:t>
+      </w:r>
+      <w:r>
+        <w:t>0, 0, 2, 2, 30</w:t>
       </w:r>
     </w:p>
     <w:p>
@@ -712,10 +745,10 @@
           <w:noProof/>
         </w:rPr>
         <w:drawing>
-          <wp:inline distT="0" distB="0" distL="0" distR="0" wp14:anchorId="11062D31" wp14:editId="35006B65">
-            <wp:extent cx="3795089" cy="5220153"/>
+          <wp:inline distT="0" distB="0" distL="0" distR="0">
+            <wp:extent cx="6858000" cy="5320985"/>
             <wp:effectExtent l="0" t="0" r="0" b="0"/>
-            <wp:docPr id="11" name="Picture 11"/>
+            <wp:docPr id="7" name="Picture 7" descr="C:\Users\ra029440\AppData\Local\Temp\SNAGHTML3f65f4.PNG"/>
             <wp:cNvGraphicFramePr>
               <a:graphicFrameLocks xmlns:a="http://schemas.openxmlformats.org/drawingml/2006/main" noChangeAspect="1"/>
             </wp:cNvGraphicFramePr>
@@ -723,23 +756,36 @@
               <a:graphicData uri="http://schemas.openxmlformats.org/drawingml/2006/picture">
                 <pic:pic xmlns:pic="http://schemas.openxmlformats.org/drawingml/2006/picture">
                   <pic:nvPicPr>
-                    <pic:cNvPr id="0" name=""/>
-                    <pic:cNvPicPr/>
+                    <pic:cNvPr id="0" name="Picture 7" descr="C:\Users\ra029440\AppData\Local\Temp\SNAGHTML3f65f4.PNG"/>
+                    <pic:cNvPicPr>
+                      <a:picLocks noChangeAspect="1" noChangeArrowheads="1"/>
+                    </pic:cNvPicPr>
                   </pic:nvPicPr>
                   <pic:blipFill>
-                    <a:blip r:embed="rId8"/>
+                    <a:blip r:embed="rId8">
+                      <a:extLst>
+                        <a:ext uri="{28A0092B-C50C-407E-A947-70E740481C1C}">
+                          <a14:useLocalDpi xmlns:a14="http://schemas.microsoft.com/office/drawing/2010/main" val="0"/>
+                        </a:ext>
+                      </a:extLst>
+                    </a:blip>
+                    <a:srcRect/>
                     <a:stretch>
                       <a:fillRect/>
                     </a:stretch>
                   </pic:blipFill>
-                  <pic:spPr>
+                  <pic:spPr bwMode="auto">
                     <a:xfrm>
                       <a:off x="0" y="0"/>
-                      <a:ext cx="3795089" cy="5220153"/>
+                      <a:ext cx="6858000" cy="5320985"/>
                     </a:xfrm>
                     <a:prstGeom prst="rect">
                       <a:avLst/>
                     </a:prstGeom>
+                    <a:noFill/>
+                    <a:ln>
+                      <a:noFill/>
+                    </a:ln>
                   </pic:spPr>
                 </pic:pic>
               </a:graphicData>
@@ -793,7 +839,18 @@
         <w:ind w:left="672"/>
       </w:pPr>
       <w:r>
-        <w:t>The list table shows Shape, Id, X, Y, Dim1, Dim2, Orient, and alpha.</w:t>
+        <w:t xml:space="preserve">The list table shows Shape, Id, </w:t>
+      </w:r>
+      <w:proofErr w:type="gramStart"/>
+      <w:r>
+        <w:t>E</w:t>
+      </w:r>
+      <w:proofErr w:type="gramEnd"/>
+      <w:r>
+        <w:t xml:space="preserve">, </w:t>
+      </w:r>
+      <w:r>
+        <w:t>X, Y, Dim1, Dim2, Orient, and alpha.</w:t>
       </w:r>
     </w:p>
     <w:p>
@@ -805,7 +862,13 @@
         <w:t xml:space="preserve">For a </w:t>
       </w:r>
       <w:r>
-        <w:t xml:space="preserve">circle the Shape, Id, X, Y, Dim1, Dim2, </w:t>
+        <w:t xml:space="preserve">circle the Shape, Id, </w:t>
+      </w:r>
+      <w:r>
+        <w:t xml:space="preserve">E, </w:t>
+      </w:r>
+      <w:r>
+        <w:t xml:space="preserve">X, Y, Dim1, Dim2, </w:t>
       </w:r>
       <w:r>
         <w:t>Orient</w:t>
@@ -853,7 +916,25 @@
         <w:t xml:space="preserve">Example: </w:t>
       </w:r>
       <w:r>
-        <w:t>C, c1, 1, 1, 1, .5, -135, 90</w:t>
+        <w:t>C, c1,</w:t>
+      </w:r>
+      <w:r>
+        <w:t xml:space="preserve"> </w:t>
+      </w:r>
+      <w:r>
+        <w:t>5000</w:t>
+      </w:r>
+      <w:r>
+        <w:t>,</w:t>
+      </w:r>
+      <w:r>
+        <w:rPr>
+          <w:color w:val="C00000"/>
+        </w:rPr>
+        <w:t xml:space="preserve"> </w:t>
+      </w:r>
+      <w:r>
+        <w:t>1, 1, 1, .5, -135, 90</w:t>
       </w:r>
     </w:p>
     <w:p>
@@ -867,10 +948,10 @@
           <w:noProof/>
         </w:rPr>
         <w:drawing>
-          <wp:inline distT="0" distB="0" distL="0" distR="0" wp14:anchorId="2F3B7BED" wp14:editId="6CB75481">
-            <wp:extent cx="3764606" cy="5250635"/>
-            <wp:effectExtent l="0" t="0" r="7620" b="7620"/>
-            <wp:docPr id="12" name="Picture 12"/>
+          <wp:inline distT="0" distB="0" distL="0" distR="0">
+            <wp:extent cx="6858000" cy="5320985"/>
+            <wp:effectExtent l="0" t="0" r="0" b="0"/>
+            <wp:docPr id="5" name="Picture 5" descr="C:\Users\ra029440\AppData\Local\Temp\SNAGHTML3f363d.PNG"/>
             <wp:cNvGraphicFramePr>
               <a:graphicFrameLocks xmlns:a="http://schemas.openxmlformats.org/drawingml/2006/main" noChangeAspect="1"/>
             </wp:cNvGraphicFramePr>
@@ -878,23 +959,36 @@
               <a:graphicData uri="http://schemas.openxmlformats.org/drawingml/2006/picture">
                 <pic:pic xmlns:pic="http://schemas.openxmlformats.org/drawingml/2006/picture">
                   <pic:nvPicPr>
-                    <pic:cNvPr id="0" name=""/>
-                    <pic:cNvPicPr/>
+                    <pic:cNvPr id="0" name="Picture 5" descr="C:\Users\ra029440\AppData\Local\Temp\SNAGHTML3f363d.PNG"/>
+                    <pic:cNvPicPr>
+                      <a:picLocks noChangeAspect="1" noChangeArrowheads="1"/>
+                    </pic:cNvPicPr>
                   </pic:nvPicPr>
                   <pic:blipFill>
-                    <a:blip r:embed="rId9"/>
+                    <a:blip r:embed="rId9">
+                      <a:extLst>
+                        <a:ext uri="{28A0092B-C50C-407E-A947-70E740481C1C}">
+                          <a14:useLocalDpi xmlns:a14="http://schemas.microsoft.com/office/drawing/2010/main" val="0"/>
+                        </a:ext>
+                      </a:extLst>
+                    </a:blip>
+                    <a:srcRect/>
                     <a:stretch>
                       <a:fillRect/>
                     </a:stretch>
                   </pic:blipFill>
-                  <pic:spPr>
+                  <pic:spPr bwMode="auto">
                     <a:xfrm>
                       <a:off x="0" y="0"/>
-                      <a:ext cx="3764606" cy="5250635"/>
+                      <a:ext cx="6858000" cy="5320985"/>
                     </a:xfrm>
                     <a:prstGeom prst="rect">
                       <a:avLst/>
                     </a:prstGeom>
+                    <a:noFill/>
+                    <a:ln>
+                      <a:noFill/>
+                    </a:ln>
                   </pic:spPr>
                 </pic:pic>
               </a:graphicData>
@@ -944,7 +1038,13 @@
         <w:ind w:left="672"/>
       </w:pPr>
       <w:r>
-        <w:t>For a polygon the Shape, Id, and a minimum of 3 points must be inputted. The polygon is very flexible. You may add as many points as you like, to a minimum of three points. A polygon is defined by the Shape, Id and x0, y0, x1, y1, x2, y2, x3, y3. Although the program allows you to create intersecting polygon it will not give you a correct analysis. This is due to the polygon section information being calculated based on formulas for a simple non-intersecting polygon.</w:t>
+        <w:t>For a polygon the Shape, Id, and a minimum of 3 points must be inputted. The polygon is very flexible. You may add as many points as you like, to a minimum of three points. A poly</w:t>
+      </w:r>
+      <w:r>
+        <w:t xml:space="preserve">gon is defined by the Shape, ID, E, </w:t>
+      </w:r>
+      <w:r>
+        <w:t>and x0, y0, x1, y1, x2, y2, x3, y3. Although the program allows you to create intersecting polygon it will not give you a correct analysis. This is due to the polygon section information being calculated based on formulas for a simple non-intersecting polygon.</w:t>
       </w:r>
     </w:p>
     <w:p>
@@ -956,7 +1056,16 @@
         <w:t xml:space="preserve">Example: </w:t>
       </w:r>
       <w:r>
-        <w:t>P,  P1,  0,  1,  0,  0,  1,  0,  1,  .077,  .077,  .077,  .077,  1</w:t>
+        <w:t xml:space="preserve">P,  P1, </w:t>
+      </w:r>
+      <w:r>
+        <w:t>5000</w:t>
+      </w:r>
+      <w:r>
+        <w:t xml:space="preserve">, </w:t>
+      </w:r>
+      <w:r>
+        <w:t xml:space="preserve"> 0,  1,  0,  0,  1,  0,  1,  .077,  .077,  .077,  .077,  1</w:t>
       </w:r>
     </w:p>
     <w:p>
@@ -970,9 +1079,9 @@
         </w:rPr>
         <w:drawing>
           <wp:inline distT="0" distB="0" distL="0" distR="0">
-            <wp:extent cx="6858000" cy="5367822"/>
-            <wp:effectExtent l="0" t="0" r="0" b="4445"/>
-            <wp:docPr id="13" name="Picture 13" descr="C:\Users\ra029440\AppData\Local\Temp\SNAGHTML67add55.PNG"/>
+            <wp:extent cx="6858000" cy="5320985"/>
+            <wp:effectExtent l="0" t="0" r="0" b="0"/>
+            <wp:docPr id="9" name="Picture 9" descr="C:\Users\ra029440\AppData\Local\Temp\SNAGHTML485c82.PNG"/>
             <wp:cNvGraphicFramePr>
               <a:graphicFrameLocks xmlns:a="http://schemas.openxmlformats.org/drawingml/2006/main" noChangeAspect="1"/>
             </wp:cNvGraphicFramePr>
@@ -980,7 +1089,7 @@
               <a:graphicData uri="http://schemas.openxmlformats.org/drawingml/2006/picture">
                 <pic:pic xmlns:pic="http://schemas.openxmlformats.org/drawingml/2006/picture">
                   <pic:nvPicPr>
-                    <pic:cNvPr id="0" name="Picture 3" descr="C:\Users\ra029440\AppData\Local\Temp\SNAGHTML67add55.PNG"/>
+                    <pic:cNvPr id="0" name="Picture 9" descr="C:\Users\ra029440\AppData\Local\Temp\SNAGHTML485c82.PNG"/>
                     <pic:cNvPicPr>
                       <a:picLocks noChangeAspect="1" noChangeArrowheads="1"/>
                     </pic:cNvPicPr>
@@ -1001,7 +1110,7 @@
                   <pic:spPr bwMode="auto">
                     <a:xfrm>
                       <a:off x="0" y="0"/>
-                      <a:ext cx="6858000" cy="5367822"/>
+                      <a:ext cx="6858000" cy="5320985"/>
                     </a:xfrm>
                     <a:prstGeom prst="rect">
                       <a:avLst/>
@@ -1145,10 +1254,10 @@
           <w:noProof/>
         </w:rPr>
         <w:drawing>
-          <wp:inline distT="0" distB="0" distL="0" distR="0">
-            <wp:extent cx="5029200" cy="3941064"/>
-            <wp:effectExtent l="0" t="0" r="0" b="2540"/>
-            <wp:docPr id="15" name="Picture 15" descr="C:\Users\ra029440\AppData\Local\Temp\SNAGHTML67bc8bc.PNG"/>
+          <wp:inline distT="0" distB="0" distL="0" distR="0" wp14:anchorId="6401A704" wp14:editId="2E7143AF">
+            <wp:extent cx="5029200" cy="3904488"/>
+            <wp:effectExtent l="0" t="0" r="0" b="1270"/>
+            <wp:docPr id="17" name="Picture 17" descr="C:\Users\ra029440\AppData\Local\Temp\SNAGHTML3a79a2.PNG"/>
             <wp:cNvGraphicFramePr>
               <a:graphicFrameLocks xmlns:a="http://schemas.openxmlformats.org/drawingml/2006/main" noChangeAspect="1"/>
             </wp:cNvGraphicFramePr>
@@ -1156,13 +1265,13 @@
               <a:graphicData uri="http://schemas.openxmlformats.org/drawingml/2006/picture">
                 <pic:pic xmlns:pic="http://schemas.openxmlformats.org/drawingml/2006/picture">
                   <pic:nvPicPr>
-                    <pic:cNvPr id="0" name="Picture 7" descr="C:\Users\ra029440\AppData\Local\Temp\SNAGHTML67bc8bc.PNG"/>
+                    <pic:cNvPr id="0" name="Picture 1" descr="C:\Users\ra029440\AppData\Local\Temp\SNAGHTML3a79a2.PNG"/>
                     <pic:cNvPicPr>
                       <a:picLocks noChangeAspect="1" noChangeArrowheads="1"/>
                     </pic:cNvPicPr>
                   </pic:nvPicPr>
                   <pic:blipFill>
-                    <a:blip r:embed="rId12">
+                    <a:blip r:embed="rId7" cstate="print">
                       <a:extLst>
                         <a:ext uri="{28A0092B-C50C-407E-A947-70E740481C1C}">
                           <a14:useLocalDpi xmlns:a14="http://schemas.microsoft.com/office/drawing/2010/main" val="0"/>
@@ -1177,7 +1286,7 @@
                   <pic:spPr bwMode="auto">
                     <a:xfrm>
                       <a:off x="0" y="0"/>
-                      <a:ext cx="5029200" cy="3941064"/>
+                      <a:ext cx="5029200" cy="3904488"/>
                     </a:xfrm>
                     <a:prstGeom prst="rect">
                       <a:avLst/>
@@ -1284,12 +1393,9 @@
     </w:p>
     <w:p>
       <w:pPr>
-        <w:spacing w:after="0" w:line="360" w:lineRule="auto"/>
-      </w:pPr>
-      <w:r>
-        <w:rPr>
-          <w:b/>
-        </w:rPr>
+        <w:pStyle w:val="Heading2"/>
+      </w:pPr>
+      <w:r>
         <w:t>Run Analysis:</w:t>
       </w:r>
     </w:p>
@@ -5117,7 +5223,13 @@
                       <w:rPr>
                         <w:rFonts w:ascii="Cambria Math" w:hAnsi="Cambria Math"/>
                       </w:rPr>
-                      <m:t>2orient</m:t>
+                      <m:t>2or</m:t>
+                    </m:r>
+                    <m:r>
+                      <w:rPr>
+                        <w:rFonts w:ascii="Cambria Math" w:hAnsi="Cambria Math"/>
+                      </w:rPr>
+                      <m:t>ient</m:t>
                     </m:r>
                   </m:e>
                 </m:d>
@@ -5937,6 +6049,111 @@
             <wp:extent cx="2311400" cy="831867"/>
             <wp:effectExtent l="0" t="0" r="0" b="6350"/>
             <wp:docPr id="1" name="Picture 1"/>
+            <wp:cNvGraphicFramePr>
+              <a:graphicFrameLocks xmlns:a="http://schemas.openxmlformats.org/drawingml/2006/main" noChangeAspect="1"/>
+            </wp:cNvGraphicFramePr>
+            <a:graphic xmlns:a="http://schemas.openxmlformats.org/drawingml/2006/main">
+              <a:graphicData uri="http://schemas.openxmlformats.org/drawingml/2006/picture">
+                <pic:pic xmlns:pic="http://schemas.openxmlformats.org/drawingml/2006/picture">
+                  <pic:nvPicPr>
+                    <pic:cNvPr id="0" name=""/>
+                    <pic:cNvPicPr/>
+                  </pic:nvPicPr>
+                  <pic:blipFill>
+                    <a:blip r:embed="rId12"/>
+                    <a:stretch>
+                      <a:fillRect/>
+                    </a:stretch>
+                  </pic:blipFill>
+                  <pic:spPr>
+                    <a:xfrm>
+                      <a:off x="0" y="0"/>
+                      <a:ext cx="2312261" cy="832177"/>
+                    </a:xfrm>
+                    <a:prstGeom prst="rect">
+                      <a:avLst/>
+                    </a:prstGeom>
+                  </pic:spPr>
+                </pic:pic>
+              </a:graphicData>
+            </a:graphic>
+          </wp:inline>
+        </w:drawing>
+      </w:r>
+    </w:p>
+    <w:p>
+      <w:pPr>
+        <w:spacing w:after="0" w:line="360" w:lineRule="auto"/>
+        <w:ind w:left="720"/>
+        <w:rPr>
+          <w:shd w:val="clear" w:color="auto" w:fill="FFFFFF"/>
+        </w:rPr>
+      </w:pPr>
+      <w:proofErr w:type="gramStart"/>
+      <w:r>
+        <w:rPr>
+          <w:shd w:val="clear" w:color="auto" w:fill="FFFFFF"/>
+        </w:rPr>
+        <w:t>and</w:t>
+      </w:r>
+      <w:proofErr w:type="gramEnd"/>
+      <w:r>
+        <w:rPr>
+          <w:shd w:val="clear" w:color="auto" w:fill="FFFFFF"/>
+        </w:rPr>
+        <w:t xml:space="preserve"> where</w:t>
+      </w:r>
+      <w:r>
+        <w:rPr>
+          <w:rStyle w:val="apple-converted-space"/>
+          <w:rFonts w:ascii="Arial" w:hAnsi="Arial" w:cs="Arial"/>
+          <w:color w:val="252525"/>
+          <w:sz w:val="21"/>
+          <w:szCs w:val="21"/>
+          <w:shd w:val="clear" w:color="auto" w:fill="FFFFFF"/>
+        </w:rPr>
+        <w:t> </w:t>
+      </w:r>
+      <w:r>
+        <w:rPr>
+          <w:i/>
+          <w:iCs/>
+          <w:shd w:val="clear" w:color="auto" w:fill="FFFFFF"/>
+        </w:rPr>
+        <w:t>A</w:t>
+      </w:r>
+      <w:r>
+        <w:rPr>
+          <w:rStyle w:val="apple-converted-space"/>
+          <w:rFonts w:ascii="Arial" w:hAnsi="Arial" w:cs="Arial"/>
+          <w:color w:val="252525"/>
+          <w:sz w:val="21"/>
+          <w:szCs w:val="21"/>
+          <w:shd w:val="clear" w:color="auto" w:fill="FFFFFF"/>
+        </w:rPr>
+        <w:t> </w:t>
+      </w:r>
+      <w:r>
+        <w:rPr>
+          <w:shd w:val="clear" w:color="auto" w:fill="FFFFFF"/>
+        </w:rPr>
+        <w:t>is the polygon's signed area,</w:t>
+      </w:r>
+    </w:p>
+    <w:p>
+      <w:pPr>
+        <w:spacing w:after="0" w:line="360" w:lineRule="auto"/>
+        <w:ind w:left="720"/>
+      </w:pPr>
+      <w:r>
+        <w:rPr>
+          <w:noProof/>
+        </w:rPr>
+        <w:drawing>
+          <wp:inline distT="0" distB="0" distL="0" distR="0" wp14:anchorId="31C127B6" wp14:editId="5A1D4A5B">
+            <wp:extent cx="1693333" cy="399902"/>
+            <wp:effectExtent l="0" t="0" r="2540" b="635"/>
+            <wp:docPr id="6" name="Picture 6"/>
             <wp:cNvGraphicFramePr>
               <a:graphicFrameLocks xmlns:a="http://schemas.openxmlformats.org/drawingml/2006/main" noChangeAspect="1"/>
             </wp:cNvGraphicFramePr>
@@ -5956,111 +6173,6 @@
                   <pic:spPr>
                     <a:xfrm>
                       <a:off x="0" y="0"/>
-                      <a:ext cx="2312261" cy="832177"/>
-                    </a:xfrm>
-                    <a:prstGeom prst="rect">
-                      <a:avLst/>
-                    </a:prstGeom>
-                  </pic:spPr>
-                </pic:pic>
-              </a:graphicData>
-            </a:graphic>
-          </wp:inline>
-        </w:drawing>
-      </w:r>
-    </w:p>
-    <w:p>
-      <w:pPr>
-        <w:spacing w:after="0" w:line="360" w:lineRule="auto"/>
-        <w:ind w:left="720"/>
-        <w:rPr>
-          <w:shd w:val="clear" w:color="auto" w:fill="FFFFFF"/>
-        </w:rPr>
-      </w:pPr>
-      <w:proofErr w:type="gramStart"/>
-      <w:r>
-        <w:rPr>
-          <w:shd w:val="clear" w:color="auto" w:fill="FFFFFF"/>
-        </w:rPr>
-        <w:t>and</w:t>
-      </w:r>
-      <w:proofErr w:type="gramEnd"/>
-      <w:r>
-        <w:rPr>
-          <w:shd w:val="clear" w:color="auto" w:fill="FFFFFF"/>
-        </w:rPr>
-        <w:t xml:space="preserve"> where</w:t>
-      </w:r>
-      <w:r>
-        <w:rPr>
-          <w:rStyle w:val="apple-converted-space"/>
-          <w:rFonts w:ascii="Arial" w:hAnsi="Arial" w:cs="Arial"/>
-          <w:color w:val="252525"/>
-          <w:sz w:val="21"/>
-          <w:szCs w:val="21"/>
-          <w:shd w:val="clear" w:color="auto" w:fill="FFFFFF"/>
-        </w:rPr>
-        <w:t> </w:t>
-      </w:r>
-      <w:r>
-        <w:rPr>
-          <w:i/>
-          <w:iCs/>
-          <w:shd w:val="clear" w:color="auto" w:fill="FFFFFF"/>
-        </w:rPr>
-        <w:t>A</w:t>
-      </w:r>
-      <w:r>
-        <w:rPr>
-          <w:rStyle w:val="apple-converted-space"/>
-          <w:rFonts w:ascii="Arial" w:hAnsi="Arial" w:cs="Arial"/>
-          <w:color w:val="252525"/>
-          <w:sz w:val="21"/>
-          <w:szCs w:val="21"/>
-          <w:shd w:val="clear" w:color="auto" w:fill="FFFFFF"/>
-        </w:rPr>
-        <w:t> </w:t>
-      </w:r>
-      <w:r>
-        <w:rPr>
-          <w:shd w:val="clear" w:color="auto" w:fill="FFFFFF"/>
-        </w:rPr>
-        <w:t>is the polygon's signed area,</w:t>
-      </w:r>
-    </w:p>
-    <w:p>
-      <w:pPr>
-        <w:spacing w:after="0" w:line="360" w:lineRule="auto"/>
-        <w:ind w:left="720"/>
-      </w:pPr>
-      <w:r>
-        <w:rPr>
-          <w:noProof/>
-        </w:rPr>
-        <w:drawing>
-          <wp:inline distT="0" distB="0" distL="0" distR="0" wp14:anchorId="31C127B6" wp14:editId="5A1D4A5B">
-            <wp:extent cx="1693333" cy="399902"/>
-            <wp:effectExtent l="0" t="0" r="2540" b="635"/>
-            <wp:docPr id="6" name="Picture 6"/>
-            <wp:cNvGraphicFramePr>
-              <a:graphicFrameLocks xmlns:a="http://schemas.openxmlformats.org/drawingml/2006/main" noChangeAspect="1"/>
-            </wp:cNvGraphicFramePr>
-            <a:graphic xmlns:a="http://schemas.openxmlformats.org/drawingml/2006/main">
-              <a:graphicData uri="http://schemas.openxmlformats.org/drawingml/2006/picture">
-                <pic:pic xmlns:pic="http://schemas.openxmlformats.org/drawingml/2006/picture">
-                  <pic:nvPicPr>
-                    <pic:cNvPr id="0" name=""/>
-                    <pic:cNvPicPr/>
-                  </pic:nvPicPr>
-                  <pic:blipFill>
-                    <a:blip r:embed="rId14"/>
-                    <a:stretch>
-                      <a:fillRect/>
-                    </a:stretch>
-                  </pic:blipFill>
-                  <pic:spPr>
-                    <a:xfrm>
-                      <a:off x="0" y="0"/>
                       <a:ext cx="1692786" cy="399773"/>
                     </a:xfrm>
                     <a:prstGeom prst="rect">
@@ -6391,7 +6503,7 @@
         </w:rPr>
         <w:t xml:space="preserve"> </w:t>
       </w:r>
-      <w:hyperlink r:id="rId15" w:history="1">
+      <w:hyperlink r:id="rId14" w:history="1">
         <w:r>
           <w:rPr>
             <w:rStyle w:val="Hyperlink"/>
@@ -6426,7 +6538,7 @@
         </w:rPr>
         <w:t xml:space="preserve">Similarly, the moment of inertia calculations are based on: </w:t>
       </w:r>
-      <w:hyperlink r:id="rId16" w:history="1">
+      <w:hyperlink r:id="rId15" w:history="1">
         <w:r>
           <w:rPr>
             <w:rStyle w:val="Hyperlink"/>
@@ -6506,7 +6618,7 @@
                     <pic:cNvPicPr/>
                   </pic:nvPicPr>
                   <pic:blipFill>
-                    <a:blip r:embed="rId17"/>
+                    <a:blip r:embed="rId16"/>
                     <a:stretch>
                       <a:fillRect/>
                     </a:stretch>
@@ -7020,6 +7132,8 @@
         </w:rPr>
         <w:br w:type="page"/>
       </w:r>
+      <w:bookmarkStart w:id="0" w:name="_GoBack"/>
+      <w:bookmarkEnd w:id="0"/>
     </w:p>
     <w:p>
       <w:pPr>
@@ -7093,7 +7207,6 @@
           <m:r>
             <w:rPr>
               <w:rFonts w:ascii="Cambria Math" w:hAnsi="Cambria Math"/>
-              <w:color w:val="C00000"/>
             </w:rPr>
             <m:t>E=</m:t>
           </m:r>
@@ -7103,7 +7216,6 @@
                 <w:rPr>
                   <w:rFonts w:ascii="Cambria Math" w:hAnsi="Cambria Math"/>
                   <w:i/>
-                  <w:color w:val="C00000"/>
                 </w:rPr>
               </m:ctrlPr>
             </m:fPr>
@@ -7116,7 +7228,6 @@
                     <w:rPr>
                       <w:rFonts w:ascii="Cambria Math" w:hAnsi="Cambria Math"/>
                       <w:i/>
-                      <w:color w:val="C00000"/>
                     </w:rPr>
                   </m:ctrlPr>
                 </m:naryPr>
@@ -7124,7 +7235,6 @@
                   <m:r>
                     <w:rPr>
                       <w:rFonts w:ascii="Cambria Math" w:hAnsi="Cambria Math"/>
-                      <w:color w:val="C00000"/>
                     </w:rPr>
                     <m:t>1</m:t>
                   </m:r>
@@ -7133,7 +7243,6 @@
                   <m:r>
                     <w:rPr>
                       <w:rFonts w:ascii="Cambria Math" w:hAnsi="Cambria Math"/>
-                      <w:color w:val="C00000"/>
                     </w:rPr>
                     <m:t>n</m:t>
                   </m:r>
@@ -7145,7 +7254,6 @@
                         <w:rPr>
                           <w:rFonts w:ascii="Cambria Math" w:hAnsi="Cambria Math"/>
                           <w:i/>
-                          <w:color w:val="C00000"/>
                         </w:rPr>
                       </m:ctrlPr>
                     </m:sSubPr>
@@ -7153,7 +7261,6 @@
                       <m:r>
                         <w:rPr>
                           <w:rFonts w:ascii="Cambria Math" w:hAnsi="Cambria Math"/>
-                          <w:color w:val="C00000"/>
                         </w:rPr>
                         <m:t>E</m:t>
                       </m:r>
@@ -7162,7 +7269,6 @@
                       <m:r>
                         <w:rPr>
                           <w:rFonts w:ascii="Cambria Math" w:hAnsi="Cambria Math"/>
-                          <w:color w:val="C00000"/>
                         </w:rPr>
                         <m:t>n</m:t>
                       </m:r>
@@ -7180,7 +7286,6 @@
                     <w:rPr>
                       <w:rFonts w:ascii="Cambria Math" w:hAnsi="Cambria Math"/>
                       <w:i/>
-                      <w:color w:val="C00000"/>
                     </w:rPr>
                   </m:ctrlPr>
                 </m:naryPr>
@@ -7188,7 +7293,6 @@
                   <m:r>
                     <w:rPr>
                       <w:rFonts w:ascii="Cambria Math" w:hAnsi="Cambria Math"/>
-                      <w:color w:val="C00000"/>
                     </w:rPr>
                     <m:t>1</m:t>
                   </m:r>
@@ -7197,7 +7301,6 @@
                   <m:r>
                     <w:rPr>
                       <w:rFonts w:ascii="Cambria Math" w:hAnsi="Cambria Math"/>
-                      <w:color w:val="C00000"/>
                     </w:rPr>
                     <m:t>n</m:t>
                   </m:r>
@@ -7206,7 +7309,6 @@
                   <m:r>
                     <w:rPr>
                       <w:rFonts w:ascii="Cambria Math" w:hAnsi="Cambria Math"/>
-                      <w:color w:val="C00000"/>
                     </w:rPr>
                     <m:t>are</m:t>
                   </m:r>
@@ -7216,7 +7318,6 @@
                         <w:rPr>
                           <w:rFonts w:ascii="Cambria Math" w:hAnsi="Cambria Math"/>
                           <w:i/>
-                          <w:color w:val="C00000"/>
                         </w:rPr>
                       </m:ctrlPr>
                     </m:sSubPr>
@@ -7224,7 +7325,6 @@
                       <m:r>
                         <w:rPr>
                           <w:rFonts w:ascii="Cambria Math" w:hAnsi="Cambria Math"/>
-                          <w:color w:val="C00000"/>
                         </w:rPr>
                         <m:t>a</m:t>
                       </m:r>
@@ -7233,7 +7333,6 @@
                       <m:r>
                         <w:rPr>
                           <w:rFonts w:ascii="Cambria Math" w:hAnsi="Cambria Math"/>
-                          <w:color w:val="C00000"/>
                         </w:rPr>
                         <m:t>n</m:t>
                       </m:r>
@@ -7244,9 +7343,11 @@
             </m:den>
           </m:f>
           <m:r>
+            <m:rPr>
+              <m:sty m:val="p"/>
+            </m:rPr>
             <w:rPr>
               <w:rFonts w:ascii="Cambria Math" w:hAnsi="Cambria Math"/>
-              <w:color w:val="C00000"/>
             </w:rPr>
             <w:br/>
           </m:r>
@@ -7438,7 +7539,6 @@
                         <w:rPr>
                           <w:rFonts w:ascii="Cambria Math" w:hAnsi="Cambria Math"/>
                           <w:i/>
-                          <w:color w:val="C00000"/>
                         </w:rPr>
                       </m:ctrlPr>
                     </m:sSubPr>
@@ -7446,7 +7546,6 @@
                       <m:r>
                         <w:rPr>
                           <w:rFonts w:ascii="Cambria Math" w:hAnsi="Cambria Math"/>
-                          <w:color w:val="C00000"/>
                         </w:rPr>
                         <m:t>E</m:t>
                       </m:r>
@@ -7455,7 +7554,6 @@
                       <m:r>
                         <w:rPr>
                           <w:rFonts w:ascii="Cambria Math" w:hAnsi="Cambria Math"/>
-                          <w:color w:val="C00000"/>
                         </w:rPr>
                         <m:t>n</m:t>
                       </m:r>
@@ -7544,7 +7642,6 @@
               <m:r>
                 <w:rPr>
                   <w:rFonts w:ascii="Cambria Math" w:hAnsi="Cambria Math"/>
-                  <w:color w:val="C00000"/>
                 </w:rPr>
                 <m:t>E</m:t>
               </m:r>
@@ -7743,7 +7840,6 @@
                           <w:rPr>
                             <w:rFonts w:ascii="Cambria Math" w:hAnsi="Cambria Math"/>
                             <w:i/>
-                            <w:color w:val="C00000"/>
                           </w:rPr>
                         </m:ctrlPr>
                       </m:sSubPr>
@@ -7751,7 +7847,6 @@
                         <m:r>
                           <w:rPr>
                             <w:rFonts w:ascii="Cambria Math" w:hAnsi="Cambria Math"/>
-                            <w:color w:val="C00000"/>
                           </w:rPr>
                           <m:t>E</m:t>
                         </m:r>
@@ -7760,7 +7855,6 @@
                         <m:r>
                           <w:rPr>
                             <w:rFonts w:ascii="Cambria Math" w:hAnsi="Cambria Math"/>
-                            <w:color w:val="C00000"/>
                           </w:rPr>
                           <m:t>n</m:t>
                         </m:r>
@@ -7851,7 +7945,6 @@
             <m:r>
               <w:rPr>
                 <w:rFonts w:ascii="Cambria Math" w:hAnsi="Cambria Math"/>
-                <w:color w:val="C00000"/>
               </w:rPr>
               <m:t>E</m:t>
             </m:r>
@@ -8076,7 +8169,6 @@
               <w:rPr>
                 <w:rFonts w:ascii="Cambria Math" w:hAnsi="Cambria Math"/>
                 <w:i/>
-                <w:color w:val="C00000"/>
               </w:rPr>
             </m:ctrlPr>
           </m:sSubPr>
@@ -8084,7 +8176,6 @@
             <m:r>
               <w:rPr>
                 <w:rFonts w:ascii="Cambria Math" w:hAnsi="Cambria Math"/>
-                <w:color w:val="C00000"/>
               </w:rPr>
               <m:t>E</m:t>
             </m:r>
@@ -8093,7 +8184,6 @@
             <m:r>
               <w:rPr>
                 <w:rFonts w:ascii="Cambria Math" w:hAnsi="Cambria Math"/>
-                <w:color w:val="C00000"/>
               </w:rPr>
               <m:t>n</m:t>
             </m:r>
@@ -8102,7 +8192,6 @@
         <m:r>
           <w:rPr>
             <w:rFonts w:ascii="Cambria Math" w:hAnsi="Cambria Math"/>
-            <w:color w:val="C00000"/>
           </w:rPr>
           <m:t>/E</m:t>
         </m:r>
@@ -8237,7 +8326,6 @@
               <w:rPr>
                 <w:rFonts w:ascii="Cambria Math" w:hAnsi="Cambria Math"/>
                 <w:i/>
-                <w:color w:val="C00000"/>
               </w:rPr>
             </m:ctrlPr>
           </m:sSubPr>
@@ -8245,7 +8333,6 @@
             <m:r>
               <w:rPr>
                 <w:rFonts w:ascii="Cambria Math" w:hAnsi="Cambria Math"/>
-                <w:color w:val="C00000"/>
               </w:rPr>
               <m:t>E</m:t>
             </m:r>
@@ -8254,7 +8341,6 @@
             <m:r>
               <w:rPr>
                 <w:rFonts w:ascii="Cambria Math" w:hAnsi="Cambria Math"/>
-                <w:color w:val="C00000"/>
               </w:rPr>
               <m:t>n</m:t>
             </m:r>
@@ -8263,7 +8349,6 @@
         <m:r>
           <w:rPr>
             <w:rFonts w:ascii="Cambria Math" w:hAnsi="Cambria Math"/>
-            <w:color w:val="C00000"/>
           </w:rPr>
           <m:t>/E</m:t>
         </m:r>
@@ -8398,7 +8483,6 @@
               <w:rPr>
                 <w:rFonts w:ascii="Cambria Math" w:hAnsi="Cambria Math"/>
                 <w:i/>
-                <w:color w:val="C00000"/>
               </w:rPr>
             </m:ctrlPr>
           </m:sSubPr>
@@ -8406,7 +8490,6 @@
             <m:r>
               <w:rPr>
                 <w:rFonts w:ascii="Cambria Math" w:hAnsi="Cambria Math"/>
-                <w:color w:val="C00000"/>
               </w:rPr>
               <m:t>E</m:t>
             </m:r>
@@ -8415,7 +8498,6 @@
             <m:r>
               <w:rPr>
                 <w:rFonts w:ascii="Cambria Math" w:hAnsi="Cambria Math"/>
-                <w:color w:val="C00000"/>
               </w:rPr>
               <m:t>n</m:t>
             </m:r>
@@ -8424,7 +8506,6 @@
         <m:r>
           <w:rPr>
             <w:rFonts w:ascii="Cambria Math" w:hAnsi="Cambria Math"/>
-            <w:color w:val="C00000"/>
           </w:rPr>
           <m:t>/E</m:t>
         </m:r>
@@ -11087,7 +11168,6 @@
               <w:rPr>
                 <w:rFonts w:ascii="Cambria Math" w:hAnsi="Cambria Math"/>
                 <w:i/>
-                <w:color w:val="C00000"/>
               </w:rPr>
             </m:ctrlPr>
           </m:fPr>
@@ -11098,7 +11178,6 @@
                   <w:rPr>
                     <w:rFonts w:ascii="Cambria Math" w:hAnsi="Cambria Math"/>
                     <w:i/>
-                    <w:color w:val="C00000"/>
                   </w:rPr>
                 </m:ctrlPr>
               </m:sSubPr>
@@ -11106,7 +11185,6 @@
                 <m:r>
                   <w:rPr>
                     <w:rFonts w:ascii="Cambria Math" w:hAnsi="Cambria Math"/>
-                    <w:color w:val="C00000"/>
                   </w:rPr>
                   <m:t>E</m:t>
                 </m:r>
@@ -11115,7 +11193,6 @@
                 <m:r>
                   <w:rPr>
                     <w:rFonts w:ascii="Cambria Math" w:hAnsi="Cambria Math"/>
-                    <w:color w:val="C00000"/>
                   </w:rPr>
                   <m:t>n</m:t>
                 </m:r>
@@ -11126,7 +11203,6 @@
             <m:r>
               <w:rPr>
                 <w:rFonts w:ascii="Cambria Math" w:hAnsi="Cambria Math"/>
-                <w:color w:val="C00000"/>
               </w:rPr>
               <m:t>E</m:t>
             </m:r>
@@ -11197,25 +11273,15 @@
         <w:t xml:space="preserve"> the location of the load relative to the origin</w:t>
       </w:r>
       <w:r>
-        <w:t xml:space="preserve">. </w:t>
-      </w:r>
-      <w:r>
-        <w:rPr>
-          <w:color w:val="C00000"/>
-        </w:rPr>
-        <w:t>E</w:t>
-      </w:r>
-      <w:r>
-        <w:rPr>
-          <w:color w:val="C00000"/>
+        <w:t>. E</w:t>
+      </w:r>
+      <w:r>
+        <w:rPr>
           <w:vertAlign w:val="subscript"/>
         </w:rPr>
         <w:t>n</w:t>
       </w:r>
       <w:r>
-        <w:rPr>
-          <w:color w:val="C00000"/>
-        </w:rPr>
         <w:t xml:space="preserve"> is the E of the section of the stress analysis and E is the overall modulus of the section.</w:t>
       </w:r>
     </w:p>
@@ -11348,8 +11414,6 @@
       <w:r>
         <w:t xml:space="preserve"> is used to create the list.</w:t>
       </w:r>
-      <w:bookmarkStart w:id="0" w:name="_GoBack"/>
-      <w:bookmarkEnd w:id="0"/>
     </w:p>
     <w:sectPr>
       <w:pgSz w:w="12240" w:h="15840"/>
@@ -12907,7 +12971,7 @@
 </file>
 
 <file path=customXml/itemProps1.xml><?xml version="1.0" encoding="utf-8"?>
-<ds:datastoreItem xmlns:ds="http://schemas.openxmlformats.org/officeDocument/2006/customXml" ds:itemID="{9D6F517F-1779-42D7-B8F9-0A20D15105BA}">
+<ds:datastoreItem xmlns:ds="http://schemas.openxmlformats.org/officeDocument/2006/customXml" ds:itemID="{86370124-521D-4DBD-BE9E-0267FF7FD68C}">
   <ds:schemaRefs>
     <ds:schemaRef ds:uri="http://schemas.openxmlformats.org/officeDocument/2006/bibliography"/>
   </ds:schemaRefs>

</xml_diff>

<commit_message>
Error message on delete without selection
If nothing is slected than a more appropriate error message is given.

Updated README to be more indepth
</commit_message>
<xml_diff>
--- a/UserGuide.docx
+++ b/UserGuide.docx
@@ -228,6 +228,8 @@
       <w:r>
         <w:t>:</w:t>
       </w:r>
+      <w:bookmarkStart w:id="0" w:name="_GoBack"/>
+      <w:bookmarkEnd w:id="0"/>
     </w:p>
     <w:p>
       <w:pPr>
@@ -332,7 +334,7 @@
           <wp:inline distT="0" distB="0" distL="0" distR="0">
             <wp:extent cx="6858000" cy="5320985"/>
             <wp:effectExtent l="0" t="0" r="0" b="0"/>
-            <wp:docPr id="3" name="Picture 3" descr="C:\Users\ra029440\AppData\Local\Temp\SNAGHTML3a79a2.PNG"/>
+            <wp:docPr id="4" name="Picture 4" descr="C:\Users\ra029440\AppData\Local\Temp\SNAGHTML5c4847.PNG"/>
             <wp:cNvGraphicFramePr>
               <a:graphicFrameLocks xmlns:a="http://schemas.openxmlformats.org/drawingml/2006/main" noChangeAspect="1"/>
             </wp:cNvGraphicFramePr>
@@ -340,7 +342,7 @@
               <a:graphicData uri="http://schemas.openxmlformats.org/drawingml/2006/picture">
                 <pic:pic xmlns:pic="http://schemas.openxmlformats.org/drawingml/2006/picture">
                   <pic:nvPicPr>
-                    <pic:cNvPr id="0" name="Picture 1" descr="C:\Users\ra029440\AppData\Local\Temp\SNAGHTML3a79a2.PNG"/>
+                    <pic:cNvPr id="0" name="Picture 1" descr="C:\Users\ra029440\AppData\Local\Temp\SNAGHTML5c4847.PNG"/>
                     <pic:cNvPicPr>
                       <a:picLocks noChangeAspect="1" noChangeArrowheads="1"/>
                     </pic:cNvPicPr>
@@ -1029,7 +1031,18 @@
         <w:ind w:left="672"/>
       </w:pPr>
       <w:r>
-        <w:t>The list table shows Shape, Id, X, Y, Dim1, Dim2, Orient, and alpha.</w:t>
+        <w:t>The list table shows Shape, Id</w:t>
+      </w:r>
+      <w:r>
+        <w:t xml:space="preserve">, </w:t>
+      </w:r>
+      <w:proofErr w:type="gramStart"/>
+      <w:r>
+        <w:t>E</w:t>
+      </w:r>
+      <w:proofErr w:type="gramEnd"/>
+      <w:r>
+        <w:t>, X, Y, Dim1, Dim2, Orient, and alpha.</w:t>
       </w:r>
     </w:p>
     <w:p>
@@ -1271,7 +1284,7 @@
                     </pic:cNvPicPr>
                   </pic:nvPicPr>
                   <pic:blipFill>
-                    <a:blip r:embed="rId7" cstate="print">
+                    <a:blip r:embed="rId12" cstate="print">
                       <a:extLst>
                         <a:ext uri="{28A0092B-C50C-407E-A947-70E740481C1C}">
                           <a14:useLocalDpi xmlns:a14="http://schemas.microsoft.com/office/drawing/2010/main" val="0"/>
@@ -5223,13 +5236,7 @@
                       <w:rPr>
                         <w:rFonts w:ascii="Cambria Math" w:hAnsi="Cambria Math"/>
                       </w:rPr>
-                      <m:t>2or</m:t>
-                    </m:r>
-                    <m:r>
-                      <w:rPr>
-                        <w:rFonts w:ascii="Cambria Math" w:hAnsi="Cambria Math"/>
-                      </w:rPr>
-                      <m:t>ient</m:t>
+                      <m:t>2orient</m:t>
                     </m:r>
                   </m:e>
                 </m:d>
@@ -6049,111 +6056,6 @@
             <wp:extent cx="2311400" cy="831867"/>
             <wp:effectExtent l="0" t="0" r="0" b="6350"/>
             <wp:docPr id="1" name="Picture 1"/>
-            <wp:cNvGraphicFramePr>
-              <a:graphicFrameLocks xmlns:a="http://schemas.openxmlformats.org/drawingml/2006/main" noChangeAspect="1"/>
-            </wp:cNvGraphicFramePr>
-            <a:graphic xmlns:a="http://schemas.openxmlformats.org/drawingml/2006/main">
-              <a:graphicData uri="http://schemas.openxmlformats.org/drawingml/2006/picture">
-                <pic:pic xmlns:pic="http://schemas.openxmlformats.org/drawingml/2006/picture">
-                  <pic:nvPicPr>
-                    <pic:cNvPr id="0" name=""/>
-                    <pic:cNvPicPr/>
-                  </pic:nvPicPr>
-                  <pic:blipFill>
-                    <a:blip r:embed="rId12"/>
-                    <a:stretch>
-                      <a:fillRect/>
-                    </a:stretch>
-                  </pic:blipFill>
-                  <pic:spPr>
-                    <a:xfrm>
-                      <a:off x="0" y="0"/>
-                      <a:ext cx="2312261" cy="832177"/>
-                    </a:xfrm>
-                    <a:prstGeom prst="rect">
-                      <a:avLst/>
-                    </a:prstGeom>
-                  </pic:spPr>
-                </pic:pic>
-              </a:graphicData>
-            </a:graphic>
-          </wp:inline>
-        </w:drawing>
-      </w:r>
-    </w:p>
-    <w:p>
-      <w:pPr>
-        <w:spacing w:after="0" w:line="360" w:lineRule="auto"/>
-        <w:ind w:left="720"/>
-        <w:rPr>
-          <w:shd w:val="clear" w:color="auto" w:fill="FFFFFF"/>
-        </w:rPr>
-      </w:pPr>
-      <w:proofErr w:type="gramStart"/>
-      <w:r>
-        <w:rPr>
-          <w:shd w:val="clear" w:color="auto" w:fill="FFFFFF"/>
-        </w:rPr>
-        <w:t>and</w:t>
-      </w:r>
-      <w:proofErr w:type="gramEnd"/>
-      <w:r>
-        <w:rPr>
-          <w:shd w:val="clear" w:color="auto" w:fill="FFFFFF"/>
-        </w:rPr>
-        <w:t xml:space="preserve"> where</w:t>
-      </w:r>
-      <w:r>
-        <w:rPr>
-          <w:rStyle w:val="apple-converted-space"/>
-          <w:rFonts w:ascii="Arial" w:hAnsi="Arial" w:cs="Arial"/>
-          <w:color w:val="252525"/>
-          <w:sz w:val="21"/>
-          <w:szCs w:val="21"/>
-          <w:shd w:val="clear" w:color="auto" w:fill="FFFFFF"/>
-        </w:rPr>
-        <w:t> </w:t>
-      </w:r>
-      <w:r>
-        <w:rPr>
-          <w:i/>
-          <w:iCs/>
-          <w:shd w:val="clear" w:color="auto" w:fill="FFFFFF"/>
-        </w:rPr>
-        <w:t>A</w:t>
-      </w:r>
-      <w:r>
-        <w:rPr>
-          <w:rStyle w:val="apple-converted-space"/>
-          <w:rFonts w:ascii="Arial" w:hAnsi="Arial" w:cs="Arial"/>
-          <w:color w:val="252525"/>
-          <w:sz w:val="21"/>
-          <w:szCs w:val="21"/>
-          <w:shd w:val="clear" w:color="auto" w:fill="FFFFFF"/>
-        </w:rPr>
-        <w:t> </w:t>
-      </w:r>
-      <w:r>
-        <w:rPr>
-          <w:shd w:val="clear" w:color="auto" w:fill="FFFFFF"/>
-        </w:rPr>
-        <w:t>is the polygon's signed area,</w:t>
-      </w:r>
-    </w:p>
-    <w:p>
-      <w:pPr>
-        <w:spacing w:after="0" w:line="360" w:lineRule="auto"/>
-        <w:ind w:left="720"/>
-      </w:pPr>
-      <w:r>
-        <w:rPr>
-          <w:noProof/>
-        </w:rPr>
-        <w:drawing>
-          <wp:inline distT="0" distB="0" distL="0" distR="0" wp14:anchorId="31C127B6" wp14:editId="5A1D4A5B">
-            <wp:extent cx="1693333" cy="399902"/>
-            <wp:effectExtent l="0" t="0" r="2540" b="635"/>
-            <wp:docPr id="6" name="Picture 6"/>
             <wp:cNvGraphicFramePr>
               <a:graphicFrameLocks xmlns:a="http://schemas.openxmlformats.org/drawingml/2006/main" noChangeAspect="1"/>
             </wp:cNvGraphicFramePr>
@@ -6173,6 +6075,111 @@
                   <pic:spPr>
                     <a:xfrm>
                       <a:off x="0" y="0"/>
+                      <a:ext cx="2312261" cy="832177"/>
+                    </a:xfrm>
+                    <a:prstGeom prst="rect">
+                      <a:avLst/>
+                    </a:prstGeom>
+                  </pic:spPr>
+                </pic:pic>
+              </a:graphicData>
+            </a:graphic>
+          </wp:inline>
+        </w:drawing>
+      </w:r>
+    </w:p>
+    <w:p>
+      <w:pPr>
+        <w:spacing w:after="0" w:line="360" w:lineRule="auto"/>
+        <w:ind w:left="720"/>
+        <w:rPr>
+          <w:shd w:val="clear" w:color="auto" w:fill="FFFFFF"/>
+        </w:rPr>
+      </w:pPr>
+      <w:proofErr w:type="gramStart"/>
+      <w:r>
+        <w:rPr>
+          <w:shd w:val="clear" w:color="auto" w:fill="FFFFFF"/>
+        </w:rPr>
+        <w:t>and</w:t>
+      </w:r>
+      <w:proofErr w:type="gramEnd"/>
+      <w:r>
+        <w:rPr>
+          <w:shd w:val="clear" w:color="auto" w:fill="FFFFFF"/>
+        </w:rPr>
+        <w:t xml:space="preserve"> where</w:t>
+      </w:r>
+      <w:r>
+        <w:rPr>
+          <w:rStyle w:val="apple-converted-space"/>
+          <w:rFonts w:ascii="Arial" w:hAnsi="Arial" w:cs="Arial"/>
+          <w:color w:val="252525"/>
+          <w:sz w:val="21"/>
+          <w:szCs w:val="21"/>
+          <w:shd w:val="clear" w:color="auto" w:fill="FFFFFF"/>
+        </w:rPr>
+        <w:t> </w:t>
+      </w:r>
+      <w:r>
+        <w:rPr>
+          <w:i/>
+          <w:iCs/>
+          <w:shd w:val="clear" w:color="auto" w:fill="FFFFFF"/>
+        </w:rPr>
+        <w:t>A</w:t>
+      </w:r>
+      <w:r>
+        <w:rPr>
+          <w:rStyle w:val="apple-converted-space"/>
+          <w:rFonts w:ascii="Arial" w:hAnsi="Arial" w:cs="Arial"/>
+          <w:color w:val="252525"/>
+          <w:sz w:val="21"/>
+          <w:szCs w:val="21"/>
+          <w:shd w:val="clear" w:color="auto" w:fill="FFFFFF"/>
+        </w:rPr>
+        <w:t> </w:t>
+      </w:r>
+      <w:r>
+        <w:rPr>
+          <w:shd w:val="clear" w:color="auto" w:fill="FFFFFF"/>
+        </w:rPr>
+        <w:t>is the polygon's signed area,</w:t>
+      </w:r>
+    </w:p>
+    <w:p>
+      <w:pPr>
+        <w:spacing w:after="0" w:line="360" w:lineRule="auto"/>
+        <w:ind w:left="720"/>
+      </w:pPr>
+      <w:r>
+        <w:rPr>
+          <w:noProof/>
+        </w:rPr>
+        <w:drawing>
+          <wp:inline distT="0" distB="0" distL="0" distR="0" wp14:anchorId="31C127B6" wp14:editId="5A1D4A5B">
+            <wp:extent cx="1693333" cy="399902"/>
+            <wp:effectExtent l="0" t="0" r="2540" b="635"/>
+            <wp:docPr id="6" name="Picture 6"/>
+            <wp:cNvGraphicFramePr>
+              <a:graphicFrameLocks xmlns:a="http://schemas.openxmlformats.org/drawingml/2006/main" noChangeAspect="1"/>
+            </wp:cNvGraphicFramePr>
+            <a:graphic xmlns:a="http://schemas.openxmlformats.org/drawingml/2006/main">
+              <a:graphicData uri="http://schemas.openxmlformats.org/drawingml/2006/picture">
+                <pic:pic xmlns:pic="http://schemas.openxmlformats.org/drawingml/2006/picture">
+                  <pic:nvPicPr>
+                    <pic:cNvPr id="0" name=""/>
+                    <pic:cNvPicPr/>
+                  </pic:nvPicPr>
+                  <pic:blipFill>
+                    <a:blip r:embed="rId14"/>
+                    <a:stretch>
+                      <a:fillRect/>
+                    </a:stretch>
+                  </pic:blipFill>
+                  <pic:spPr>
+                    <a:xfrm>
+                      <a:off x="0" y="0"/>
                       <a:ext cx="1692786" cy="399773"/>
                     </a:xfrm>
                     <a:prstGeom prst="rect">
@@ -6503,7 +6510,7 @@
         </w:rPr>
         <w:t xml:space="preserve"> </w:t>
       </w:r>
-      <w:hyperlink r:id="rId14" w:history="1">
+      <w:hyperlink r:id="rId15" w:history="1">
         <w:r>
           <w:rPr>
             <w:rStyle w:val="Hyperlink"/>
@@ -6538,7 +6545,7 @@
         </w:rPr>
         <w:t xml:space="preserve">Similarly, the moment of inertia calculations are based on: </w:t>
       </w:r>
-      <w:hyperlink r:id="rId15" w:history="1">
+      <w:hyperlink r:id="rId16" w:history="1">
         <w:r>
           <w:rPr>
             <w:rStyle w:val="Hyperlink"/>
@@ -6618,7 +6625,7 @@
                     <pic:cNvPicPr/>
                   </pic:nvPicPr>
                   <pic:blipFill>
-                    <a:blip r:embed="rId16"/>
+                    <a:blip r:embed="rId17"/>
                     <a:stretch>
                       <a:fillRect/>
                     </a:stretch>
@@ -7132,8 +7139,6 @@
         </w:rPr>
         <w:br w:type="page"/>
       </w:r>
-      <w:bookmarkStart w:id="0" w:name="_GoBack"/>
-      <w:bookmarkEnd w:id="0"/>
     </w:p>
     <w:p>
       <w:pPr>
@@ -12971,7 +12976,7 @@
 </file>
 
 <file path=customXml/itemProps1.xml><?xml version="1.0" encoding="utf-8"?>
-<ds:datastoreItem xmlns:ds="http://schemas.openxmlformats.org/officeDocument/2006/customXml" ds:itemID="{86370124-521D-4DBD-BE9E-0267FF7FD68C}">
+<ds:datastoreItem xmlns:ds="http://schemas.openxmlformats.org/officeDocument/2006/customXml" ds:itemID="{FA1BAA5D-1322-48F5-9499-295702257484}">
   <ds:schemaRefs>
     <ds:schemaRef ds:uri="http://schemas.openxmlformats.org/officeDocument/2006/bibliography"/>
   </ds:schemaRefs>

</xml_diff>